<commit_message>
Refactored and created graphs for large values of n.
</commit_message>
<xml_diff>
--- a/Nick_Petty_Proposal.docx
+++ b/Nick_Petty_Proposal.docx
@@ -133,95 +133,10 @@
         <w:pStyle w:val="Heading2"/>
       </w:pPr>
       <w:r>
-        <w:t>RT analysis of Euclid’s algorithm</w:t>
-      </w:r>
-    </w:p>
-    <w:p>
-      <w:pPr>
-        <w:pStyle w:val="Heading2"/>
-      </w:pPr>
-      <w:r>
-        <w:t>Brock-Mirman economic growth model</w:t>
-      </w:r>
-    </w:p>
-    <w:p>
-      <w:pPr>
-        <w:pStyle w:val="Heading2"/>
-      </w:pPr>
-      <w:r>
-        <w:t>Hilbert’s tenth problem</w:t>
-      </w:r>
-    </w:p>
-    <w:p>
-      <w:pPr>
-        <w:pStyle w:val="Heading2"/>
-      </w:pPr>
-      <w:r>
-        <w:t>Complete sequence</w:t>
-      </w:r>
-    </w:p>
-    <w:p>
-      <w:pPr>
-        <w:pStyle w:val="Heading2"/>
-      </w:pPr>
-      <w:r>
-        <w:t>Zeckendorf’s theorem</w:t>
-      </w:r>
-    </w:p>
-    <w:p>
-      <w:pPr>
-        <w:pStyle w:val="Heading2"/>
-      </w:pPr>
-      <w:r>
-        <w:t>Fibonacci heap</w:t>
-      </w:r>
-    </w:p>
-    <w:p>
-      <w:pPr>
-        <w:pStyle w:val="Heading2"/>
-      </w:pPr>
-      <w:r>
-        <w:t>Fibonacci search</w:t>
-      </w:r>
-    </w:p>
-    <w:p>
-      <w:pPr>
-        <w:pStyle w:val="Heading2"/>
-      </w:pPr>
-      <w:r>
-        <w:t>Bee ancestry</w:t>
-      </w:r>
-    </w:p>
-    <w:p>
-      <w:pPr>
-        <w:pStyle w:val="Heading2"/>
-      </w:pPr>
-      <w:r>
-        <w:t>Phyllotaxis</w:t>
-      </w:r>
-    </w:p>
-    <w:p>
-      <w:pPr>
-        <w:pStyle w:val="Heading1"/>
-      </w:pPr>
-      <w:r>
-        <w:t>Competing algorithms</w:t>
-      </w:r>
-    </w:p>
-    <w:p>
-      <w:pPr>
-        <w:pStyle w:val="Heading2"/>
-      </w:pPr>
-      <w:r>
-        <w:t>Recursion</w:t>
-      </w:r>
-    </w:p>
-    <w:p>
-      <w:pPr>
-        <w:pStyle w:val="Heading3"/>
-      </w:pPr>
-      <w:r>
-        <w:t xml:space="preserve">Directly implement recurrence relation </w:t>
+        <w:t>Golden Ratio</w:t>
+      </w:r>
+      <w:r>
+        <w:t xml:space="preserve"> – </w:t>
       </w:r>
       <w:r>
         <w:t>F</w:t>
@@ -233,7 +148,22 @@
         <w:t>n</w:t>
       </w:r>
       <w:r>
-        <w:t xml:space="preserve"> = F</w:t>
+        <w:rPr>
+          <w:vertAlign w:val="subscript"/>
+        </w:rPr>
+        <w:t xml:space="preserve"> </w:t>
+      </w:r>
+      <w:r>
+        <w:t>/</w:t>
+      </w:r>
+      <w:r>
+        <w:rPr>
+          <w:vertAlign w:val="subscript"/>
+        </w:rPr>
+        <w:t xml:space="preserve"> </w:t>
+      </w:r>
+      <w:r>
+        <w:t>F</w:t>
       </w:r>
       <w:r>
         <w:rPr>
@@ -242,6 +172,108 @@
         <w:t>n-1</w:t>
       </w:r>
       <w:r>
+        <w:t xml:space="preserve"> approaches φ</w:t>
+      </w:r>
+      <w:r>
+        <w:t xml:space="preserve"> as n approaches ∞</w:t>
+      </w:r>
+    </w:p>
+    <w:p>
+      <w:pPr>
+        <w:pStyle w:val="Heading2"/>
+      </w:pPr>
+      <w:r>
+        <w:t>Fibonacci heap</w:t>
+      </w:r>
+      <w:r>
+        <w:t xml:space="preserve"> – data structure for priority queues</w:t>
+      </w:r>
+    </w:p>
+    <w:p>
+      <w:pPr>
+        <w:pStyle w:val="Heading2"/>
+      </w:pPr>
+      <w:r>
+        <w:t>Hilbert’s Tenth Problem</w:t>
+      </w:r>
+      <w:r>
+        <w:t xml:space="preserve"> – Fibonacci numbers used to show unsolvability</w:t>
+      </w:r>
+    </w:p>
+    <w:p>
+      <w:pPr>
+        <w:pStyle w:val="Heading2"/>
+      </w:pPr>
+      <w:r>
+        <w:t>Bee ancestry</w:t>
+      </w:r>
+      <w:r>
+        <w:t xml:space="preserve"> – bee reproduction creates an unusual number of ancestors</w:t>
+      </w:r>
+    </w:p>
+    <w:p>
+      <w:pPr>
+        <w:pStyle w:val="Heading2"/>
+      </w:pPr>
+      <w:r>
+        <w:t>Brock-Mirman model</w:t>
+      </w:r>
+      <w:r>
+        <w:t xml:space="preserve"> – a generalized sequence is used in an optimal control function</w:t>
+      </w:r>
+    </w:p>
+    <w:p>
+      <w:pPr>
+        <w:pStyle w:val="Heading2"/>
+      </w:pPr>
+      <w:r>
+        <w:t>Fibonacci Quarterly</w:t>
+      </w:r>
+      <w:r>
+        <w:t xml:space="preserve"> &amp; the Fibonacci Association – publishing scholarly work since 1963</w:t>
+      </w:r>
+      <w:bookmarkStart w:id="0" w:name="_GoBack"/>
+      <w:bookmarkEnd w:id="0"/>
+    </w:p>
+    <w:p>
+      <w:pPr>
+        <w:pStyle w:val="Heading1"/>
+      </w:pPr>
+      <w:r>
+        <w:t>Competing algorithms</w:t>
+      </w:r>
+    </w:p>
+    <w:p>
+      <w:pPr>
+        <w:pStyle w:val="Heading2"/>
+      </w:pPr>
+      <w:r>
+        <w:t>Recursion</w:t>
+      </w:r>
+    </w:p>
+    <w:p>
+      <w:pPr>
+        <w:pStyle w:val="Heading3"/>
+      </w:pPr>
+      <w:r>
+        <w:t>Directly implement recurrence relation F</w:t>
+      </w:r>
+      <w:r>
+        <w:rPr>
+          <w:vertAlign w:val="subscript"/>
+        </w:rPr>
+        <w:t>n</w:t>
+      </w:r>
+      <w:r>
+        <w:t xml:space="preserve"> = F</w:t>
+      </w:r>
+      <w:r>
+        <w:rPr>
+          <w:vertAlign w:val="subscript"/>
+        </w:rPr>
+        <w:t>n-1</w:t>
+      </w:r>
+      <w:r>
         <w:t xml:space="preserve"> + F</w:t>
       </w:r>
       <w:r>
@@ -251,10 +283,7 @@
         <w:t>n-2</w:t>
       </w:r>
       <w:r>
-        <w:t xml:space="preserve">, </w:t>
-      </w:r>
-      <w:r>
-        <w:t>F</w:t>
+        <w:t>, F</w:t>
       </w:r>
       <w:r>
         <w:rPr>
@@ -288,7 +317,10 @@
         <w:pStyle w:val="Heading3"/>
       </w:pPr>
       <w:r>
-        <w:t>each level, L, has at most 2</w:t>
+        <w:t>E</w:t>
+      </w:r>
+      <w:r>
+        <w:t>ach level, L, has at most 2</w:t>
       </w:r>
       <w:r>
         <w:rPr>
@@ -372,8 +404,16 @@
         <w:pStyle w:val="Heading1"/>
       </w:pPr>
       <w:r>
+        <w:t>experiments</w:t>
+      </w:r>
+    </w:p>
+    <w:p>
+      <w:pPr>
+        <w:pStyle w:val="Heading2"/>
+      </w:pPr>
+      <w:r>
         <w:lastRenderedPageBreak/>
-        <w:t>experiments</w:t>
+        <w:t>Implement both algorithms such that run times are reported in milliseconds</w:t>
       </w:r>
     </w:p>
     <w:p>
@@ -381,7 +421,13 @@
         <w:pStyle w:val="Heading2"/>
       </w:pPr>
       <w:r>
-        <w:t>Implement both algorithms such that run times are reported in milliseconds</w:t>
+        <w:t xml:space="preserve">Graph run times on y axis, </w:t>
+      </w:r>
+      <w:r>
+        <w:t xml:space="preserve">value of </w:t>
+      </w:r>
+      <w:r>
+        <w:t>n on x axis</w:t>
       </w:r>
     </w:p>
     <w:p>
@@ -389,7 +435,10 @@
         <w:pStyle w:val="Heading2"/>
       </w:pPr>
       <w:r>
-        <w:t>Graph run times on y axis, n on x axis</w:t>
+        <w:t>Run times will be v</w:t>
+      </w:r>
+      <w:r>
+        <w:t>ery large for large values of n with recursion, but possibly imperceptible with dynamic programming</w:t>
       </w:r>
     </w:p>
     <w:p>
@@ -397,10 +446,13 @@
         <w:pStyle w:val="Heading2"/>
       </w:pPr>
       <w:r>
-        <w:t>Run times will be v</w:t>
-      </w:r>
-      <w:r>
-        <w:t>ery large for large values of n with recursion, but possibly imperceptible with dynamic programming</w:t>
+        <w:t xml:space="preserve">Data type size limitations </w:t>
+      </w:r>
+      <w:r>
+        <w:t>may</w:t>
+      </w:r>
+      <w:r>
+        <w:t xml:space="preserve"> prevent large values of n from being found</w:t>
       </w:r>
     </w:p>
     <w:p>
@@ -408,7 +460,7 @@
         <w:pStyle w:val="Heading2"/>
       </w:pPr>
       <w:r>
-        <w:t>Data type size limitations will prevent large values of n from being found</w:t>
+        <w:t>Special implementations of the dynamic programming algorithm may be needed to observe changes in run time</w:t>
       </w:r>
     </w:p>
     <w:p>
@@ -426,10 +478,99 @@
       <w:r>
         <w:t>Java</w:t>
       </w:r>
-      <w:bookmarkStart w:id="0" w:name="_GoBack"/>
-      <w:bookmarkEnd w:id="0"/>
-    </w:p>
-    <w:p/>
+    </w:p>
+    <w:p>
+      <w:pPr>
+        <w:pStyle w:val="Heading1"/>
+      </w:pPr>
+      <w:r>
+        <w:t>Sources</w:t>
+      </w:r>
+    </w:p>
+    <w:p>
+      <w:pPr>
+        <w:ind w:left="1080" w:hanging="360"/>
+      </w:pPr>
+      <w:r>
+        <w:t>Luis, Jose. "Dynamic Programming – Introduction." Java Code Geeks. N.p., 6 Feb. 2014. Web. 07 Mar. 2016. &lt;https://www.javacodegeeks.com/2014/02/dynamic-programming-introduction.html&gt;.</w:t>
+      </w:r>
+    </w:p>
+    <w:p>
+      <w:pPr>
+        <w:ind w:left="1080" w:hanging="360"/>
+      </w:pPr>
+      <w:r>
+        <w:t>"Program for Fibonacci Numbers - GeeksforGeeks." GeeksforGeeks. N.p., 06 Mar. 2011. Web. 07 Mar. 2016. &lt;http://www.geeksforgeeks.org/program-for-nth-fibonacci-number/&gt;.</w:t>
+      </w:r>
+    </w:p>
+    <w:p>
+      <w:pPr>
+        <w:ind w:left="1080" w:hanging="360"/>
+      </w:pPr>
+      <w:r>
+        <w:t>"ICS 161: Design and Analysis of Algorithms Lecture Notes for January 9, 1996." Fibonacci Numbers. N.p., 9 Jan. 1996. Web. 07 Mar. 2016. &lt;http://www.ics.uci.edu/~eppstein/161/960109.html&gt;.</w:t>
+      </w:r>
+    </w:p>
+    <w:p>
+      <w:pPr>
+        <w:ind w:left="1080" w:hanging="360"/>
+      </w:pPr>
+      <w:r>
+        <w:t>"The Fibonacci Quarterly." The Fibonacci Quarterly. Ed. Curtis Cooper. N.p., n.d. Web. 07 Mar. 2016. &lt;http://www.fq.math.ca/index.html&gt;.</w:t>
+      </w:r>
+    </w:p>
+    <w:p>
+      <w:pPr>
+        <w:ind w:left="1080" w:hanging="360"/>
+      </w:pPr>
+      <w:r>
+        <w:t>Brasch, Thomas Von, Johan Byström, and Lars Petter Lystad. "Optimal Control and the Fibonacci Sequence." J Optim Theory Appl Journal of Optimization Theory and Applications 154.3 (2012): 857-78. Web.</w:t>
+      </w:r>
+    </w:p>
+    <w:p>
+      <w:pPr>
+        <w:ind w:left="1080" w:hanging="360"/>
+      </w:pPr>
+      <w:r>
+        <w:t>Brock, William A., and Leonard J. Mirman. "Optimal Economic Growth and Uncertainty: The No Discounting Case." International Economic Review 14.3 (1973): 560. Web.</w:t>
+      </w:r>
+    </w:p>
+    <w:p>
+      <w:pPr>
+        <w:ind w:left="1080" w:hanging="360"/>
+      </w:pPr>
+      <w:r>
+        <w:t>"Bee Ancestry." University Child Development School (2007): n. pag. Web. &lt;http://www.ucds.org/spark/magazine-curriculum/Fibonacci_BeeAncestry.pdf&gt;.</w:t>
+      </w:r>
+    </w:p>
+    <w:p>
+      <w:pPr>
+        <w:ind w:left="1080" w:hanging="360"/>
+      </w:pPr>
+      <w:r>
+        <w:t xml:space="preserve">Marshall, Jason. "What Is the Golden Ratio and How Is It Related to the Fibonacci Sequence?" Quick and Dirty Tips. N.p., 5 May 2010. Web. 07 Mar. 2016. </w:t>
+      </w:r>
+      <w:r>
+        <w:lastRenderedPageBreak/>
+        <w:t>&lt;http://www.quickanddirtytips.com/education/math/what-is-the-golden-ratio-and-how-is-it-related-to-the-fibonacci-sequence&gt;.</w:t>
+      </w:r>
+    </w:p>
+    <w:p>
+      <w:pPr>
+        <w:ind w:left="1080" w:hanging="360"/>
+      </w:pPr>
+      <w:r>
+        <w:t>Cormen, Thomas H., Charles Eric. Leiserson, Ronald L. Rivest, and Clifford Stein. "Fibonacci Heaps." Introduction to Algorithms. Third ed. Cambridge (Mass.): MIT, 2009. 506-30. Print.</w:t>
+      </w:r>
+    </w:p>
+    <w:p>
+      <w:pPr>
+        <w:ind w:left="1080" w:hanging="360"/>
+      </w:pPr>
+      <w:r>
+        <w:t>Stakhov, Alexey, and Anna Sluchenkova. "Hilbert's Tenth Problem: A History of Mathematical Discovery." Hilbert's Tenth Problem: A History of Mathematical Discovery. Golden Museum, n.d. Web. 07 Mar. 2016. &lt;http://www.goldenmuseum.com/1612Hilbert_engl.html&gt;.</w:t>
+      </w:r>
+    </w:p>
     <w:sectPr>
       <w:footerReference w:type="default" r:id="rId7"/>
       <w:pgSz w:w="12240" w:h="15840"/>

</xml_diff>